<commit_message>
award template and autism report card changed
</commit_message>
<xml_diff>
--- a/resources/templates/autism-report-card.docx
+++ b/resources/templates/autism-report-card.docx
@@ -20655,11 +20655,597 @@
       </w:tr>
     </w:tbl>
     <w:p/>
+    <w:p>
+      <w:pPr>
+        <w:sectPr>
+          <w:pgSz w:w="11906" w:h="16838" w:code="9"/>
+          <w:pgMar w:top="720" w:right="720" w:bottom="720" w:left="720" w:header="709" w:footer="709" w:gutter="0"/>
+          <w:cols w:num="2" w:space="708"/>
+          <w:docGrid w:linePitch="360"/>
+        </w:sectPr>
+      </w:pPr>
+    </w:p>
+    <w:p>
+      <w:pPr>
+        <w:rPr>
+          <w:rFonts w:ascii="Arial" w:hAnsi="Arial" w:cs="Arial"/>
+          <w:i/>
+          <w:sz w:val="24"/>
+        </w:rPr>
+      </w:pPr>
+    </w:p>
+    <w:p>
+      <w:pPr>
+        <w:jc w:val="center"/>
+        <w:rPr>
+          <w:rFonts w:ascii="Arial" w:hAnsi="Arial" w:cs="Arial"/>
+          <w:i/>
+          <w:sz w:val="24"/>
+        </w:rPr>
+      </w:pPr>
+      <w:r>
+        <w:rPr>
+          <w:rFonts w:ascii="Arial" w:hAnsi="Arial" w:cs="Arial"/>
+          <w:i/>
+          <w:sz w:val="24"/>
+        </w:rPr>
+        <w:t>GUIDE FOR RATING</w:t>
+      </w:r>
+    </w:p>
+    <w:p>
+      <w:pPr>
+        <w:jc w:val="center"/>
+        <w:rPr>
+          <w:rFonts w:ascii="Arial" w:hAnsi="Arial" w:cs="Arial"/>
+          <w:i/>
+          <w:sz w:val="24"/>
+        </w:rPr>
+      </w:pPr>
+    </w:p>
+    <w:tbl>
+      <w:tblPr>
+        <w:tblStyle w:val="TableGrid"/>
+        <w:tblW w:w="0" w:type="auto"/>
+        <w:tblLook w:val="04A0" w:firstRow="1" w:lastRow="0" w:firstColumn="1" w:lastColumn="0" w:noHBand="0" w:noVBand="1"/>
+      </w:tblPr>
+      <w:tblGrid>
+        <w:gridCol w:w="2263"/>
+        <w:gridCol w:w="3131"/>
+        <w:gridCol w:w="4949"/>
+      </w:tblGrid>
+      <w:tr>
+        <w:tc>
+          <w:tcPr>
+            <w:tcW w:w="2263" w:type="dxa"/>
+          </w:tcPr>
+          <w:p>
+            <w:pPr>
+              <w:jc w:val="center"/>
+              <w:rPr>
+                <w:rFonts w:ascii="Arial" w:hAnsi="Arial" w:cs="Arial"/>
+                <w:b/>
+                <w:i/>
+                <w:sz w:val="24"/>
+              </w:rPr>
+            </w:pPr>
+            <w:r>
+              <w:rPr>
+                <w:rFonts w:ascii="Arial" w:hAnsi="Arial" w:cs="Arial"/>
+                <w:b/>
+                <w:i/>
+                <w:sz w:val="24"/>
+              </w:rPr>
+              <w:t>SYMBOL</w:t>
+            </w:r>
+          </w:p>
+        </w:tc>
+        <w:tc>
+          <w:tcPr>
+            <w:tcW w:w="3131" w:type="dxa"/>
+          </w:tcPr>
+          <w:p>
+            <w:pPr>
+              <w:jc w:val="center"/>
+              <w:rPr>
+                <w:rFonts w:ascii="Arial" w:hAnsi="Arial" w:cs="Arial"/>
+                <w:b/>
+                <w:i/>
+                <w:sz w:val="24"/>
+              </w:rPr>
+            </w:pPr>
+            <w:r>
+              <w:rPr>
+                <w:rFonts w:ascii="Arial" w:hAnsi="Arial" w:cs="Arial"/>
+                <w:b/>
+                <w:i/>
+                <w:sz w:val="24"/>
+              </w:rPr>
+              <w:t>Description</w:t>
+            </w:r>
+          </w:p>
+        </w:tc>
+        <w:tc>
+          <w:tcPr>
+            <w:tcW w:w="4949" w:type="dxa"/>
+          </w:tcPr>
+          <w:p>
+            <w:pPr>
+              <w:jc w:val="center"/>
+              <w:rPr>
+                <w:rFonts w:ascii="Arial" w:hAnsi="Arial" w:cs="Arial"/>
+                <w:b/>
+                <w:i/>
+                <w:sz w:val="24"/>
+              </w:rPr>
+            </w:pPr>
+            <w:r>
+              <w:rPr>
+                <w:rFonts w:ascii="Arial" w:hAnsi="Arial" w:cs="Arial"/>
+                <w:b/>
+                <w:i/>
+                <w:sz w:val="24"/>
+              </w:rPr>
+              <w:t>EXPLANATION</w:t>
+            </w:r>
+          </w:p>
+        </w:tc>
+      </w:tr>
+      <w:tr>
+        <w:tc>
+          <w:tcPr>
+            <w:tcW w:w="2263" w:type="dxa"/>
+          </w:tcPr>
+          <w:p>
+            <w:pPr>
+              <w:jc w:val="center"/>
+              <w:rPr>
+                <w:rFonts w:ascii="Arial" w:hAnsi="Arial" w:cs="Arial"/>
+                <w:i/>
+                <w:sz w:val="24"/>
+              </w:rPr>
+            </w:pPr>
+            <w:r>
+              <w:rPr>
+                <w:rFonts w:ascii="Arial" w:hAnsi="Arial" w:cs="Arial"/>
+                <w:i/>
+                <w:sz w:val="24"/>
+              </w:rPr>
+              <w:t>P</w:t>
+            </w:r>
+          </w:p>
+        </w:tc>
+        <w:tc>
+          <w:tcPr>
+            <w:tcW w:w="3131" w:type="dxa"/>
+          </w:tcPr>
+          <w:p>
+            <w:pPr>
+              <w:jc w:val="center"/>
+              <w:rPr>
+                <w:rFonts w:ascii="Arial" w:hAnsi="Arial" w:cs="Arial"/>
+                <w:i/>
+                <w:sz w:val="24"/>
+              </w:rPr>
+            </w:pPr>
+            <w:r>
+              <w:rPr>
+                <w:rFonts w:ascii="Arial" w:hAnsi="Arial" w:cs="Arial"/>
+                <w:i/>
+                <w:sz w:val="24"/>
+              </w:rPr>
+              <w:t>Proficient</w:t>
+            </w:r>
+          </w:p>
+        </w:tc>
+        <w:tc>
+          <w:tcPr>
+            <w:tcW w:w="4949" w:type="dxa"/>
+          </w:tcPr>
+          <w:p>
+            <w:pPr>
+              <w:jc w:val="center"/>
+              <w:rPr>
+                <w:rFonts w:ascii="Arial" w:hAnsi="Arial" w:cs="Arial"/>
+                <w:i/>
+                <w:sz w:val="24"/>
+              </w:rPr>
+            </w:pPr>
+            <w:r>
+              <w:rPr>
+                <w:rFonts w:ascii="Arial" w:hAnsi="Arial" w:cs="Arial"/>
+                <w:i/>
+                <w:sz w:val="24"/>
+              </w:rPr>
+              <w:t xml:space="preserve">The child always </w:t>
+            </w:r>
+            <w:proofErr w:type="gramStart"/>
+            <w:r>
+              <w:rPr>
+                <w:rFonts w:ascii="Arial" w:hAnsi="Arial" w:cs="Arial"/>
+                <w:i/>
+                <w:sz w:val="24"/>
+              </w:rPr>
+              <w:t>manifest</w:t>
+            </w:r>
+            <w:proofErr w:type="gramEnd"/>
+            <w:r>
+              <w:rPr>
+                <w:rFonts w:ascii="Arial" w:hAnsi="Arial" w:cs="Arial"/>
+                <w:i/>
+                <w:sz w:val="24"/>
+              </w:rPr>
+              <w:t xml:space="preserve"> the skills.</w:t>
+            </w:r>
+          </w:p>
+        </w:tc>
+      </w:tr>
+      <w:tr>
+        <w:tc>
+          <w:tcPr>
+            <w:tcW w:w="2263" w:type="dxa"/>
+          </w:tcPr>
+          <w:p>
+            <w:pPr>
+              <w:jc w:val="center"/>
+              <w:rPr>
+                <w:rFonts w:ascii="Arial" w:hAnsi="Arial" w:cs="Arial"/>
+                <w:i/>
+                <w:sz w:val="24"/>
+              </w:rPr>
+            </w:pPr>
+            <w:r>
+              <w:rPr>
+                <w:rFonts w:ascii="Arial" w:hAnsi="Arial" w:cs="Arial"/>
+                <w:i/>
+                <w:sz w:val="24"/>
+              </w:rPr>
+              <w:t>AP</w:t>
+            </w:r>
+          </w:p>
+        </w:tc>
+        <w:tc>
+          <w:tcPr>
+            <w:tcW w:w="3131" w:type="dxa"/>
+          </w:tcPr>
+          <w:p>
+            <w:pPr>
+              <w:jc w:val="center"/>
+              <w:rPr>
+                <w:rFonts w:ascii="Arial" w:hAnsi="Arial" w:cs="Arial"/>
+                <w:i/>
+                <w:sz w:val="24"/>
+              </w:rPr>
+            </w:pPr>
+            <w:r>
+              <w:rPr>
+                <w:rFonts w:ascii="Arial" w:hAnsi="Arial" w:cs="Arial"/>
+                <w:i/>
+                <w:sz w:val="24"/>
+              </w:rPr>
+              <w:t>Approaching Proficiency</w:t>
+            </w:r>
+          </w:p>
+        </w:tc>
+        <w:tc>
+          <w:tcPr>
+            <w:tcW w:w="4949" w:type="dxa"/>
+          </w:tcPr>
+          <w:p>
+            <w:pPr>
+              <w:jc w:val="center"/>
+              <w:rPr>
+                <w:rFonts w:ascii="Arial" w:hAnsi="Arial" w:cs="Arial"/>
+                <w:i/>
+                <w:sz w:val="24"/>
+              </w:rPr>
+            </w:pPr>
+            <w:r>
+              <w:rPr>
+                <w:rFonts w:ascii="Arial" w:hAnsi="Arial" w:cs="Arial"/>
+                <w:i/>
+                <w:sz w:val="24"/>
+              </w:rPr>
+              <w:t xml:space="preserve">The child manifests the skills most </w:t>
+            </w:r>
+          </w:p>
+          <w:p>
+            <w:pPr>
+              <w:jc w:val="center"/>
+              <w:rPr>
+                <w:rFonts w:ascii="Arial" w:hAnsi="Arial" w:cs="Arial"/>
+                <w:i/>
+                <w:sz w:val="24"/>
+              </w:rPr>
+            </w:pPr>
+            <w:r>
+              <w:rPr>
+                <w:rFonts w:ascii="Arial" w:hAnsi="Arial" w:cs="Arial"/>
+                <w:i/>
+                <w:sz w:val="24"/>
+              </w:rPr>
+              <w:t>of the time.</w:t>
+            </w:r>
+          </w:p>
+        </w:tc>
+      </w:tr>
+      <w:tr>
+        <w:tc>
+          <w:tcPr>
+            <w:tcW w:w="2263" w:type="dxa"/>
+          </w:tcPr>
+          <w:p>
+            <w:pPr>
+              <w:jc w:val="center"/>
+              <w:rPr>
+                <w:rFonts w:ascii="Arial" w:hAnsi="Arial" w:cs="Arial"/>
+                <w:i/>
+                <w:sz w:val="24"/>
+              </w:rPr>
+            </w:pPr>
+            <w:r>
+              <w:rPr>
+                <w:rFonts w:ascii="Arial" w:hAnsi="Arial" w:cs="Arial"/>
+                <w:i/>
+                <w:sz w:val="24"/>
+              </w:rPr>
+              <w:t>D</w:t>
+            </w:r>
+          </w:p>
+        </w:tc>
+        <w:tc>
+          <w:tcPr>
+            <w:tcW w:w="3131" w:type="dxa"/>
+          </w:tcPr>
+          <w:p>
+            <w:pPr>
+              <w:jc w:val="center"/>
+              <w:rPr>
+                <w:rFonts w:ascii="Arial" w:hAnsi="Arial" w:cs="Arial"/>
+                <w:i/>
+                <w:sz w:val="24"/>
+              </w:rPr>
+            </w:pPr>
+            <w:r>
+              <w:rPr>
+                <w:rFonts w:ascii="Arial" w:hAnsi="Arial" w:cs="Arial"/>
+                <w:i/>
+                <w:sz w:val="24"/>
+              </w:rPr>
+              <w:t>Developing</w:t>
+            </w:r>
+          </w:p>
+        </w:tc>
+        <w:tc>
+          <w:tcPr>
+            <w:tcW w:w="4949" w:type="dxa"/>
+          </w:tcPr>
+          <w:p>
+            <w:pPr>
+              <w:jc w:val="center"/>
+              <w:rPr>
+                <w:rFonts w:ascii="Arial" w:hAnsi="Arial" w:cs="Arial"/>
+                <w:i/>
+                <w:sz w:val="24"/>
+              </w:rPr>
+            </w:pPr>
+            <w:r>
+              <w:rPr>
+                <w:rFonts w:ascii="Arial" w:hAnsi="Arial" w:cs="Arial"/>
+                <w:i/>
+                <w:sz w:val="24"/>
+              </w:rPr>
+              <w:t>The child sometimes manifests the skills.</w:t>
+            </w:r>
+          </w:p>
+        </w:tc>
+      </w:tr>
+      <w:tr>
+        <w:tc>
+          <w:tcPr>
+            <w:tcW w:w="2263" w:type="dxa"/>
+          </w:tcPr>
+          <w:p>
+            <w:pPr>
+              <w:jc w:val="center"/>
+              <w:rPr>
+                <w:rFonts w:ascii="Arial" w:hAnsi="Arial" w:cs="Arial"/>
+                <w:i/>
+                <w:sz w:val="24"/>
+              </w:rPr>
+            </w:pPr>
+            <w:r>
+              <w:rPr>
+                <w:rFonts w:ascii="Arial" w:hAnsi="Arial" w:cs="Arial"/>
+                <w:i/>
+                <w:sz w:val="24"/>
+              </w:rPr>
+              <w:t>B</w:t>
+            </w:r>
+          </w:p>
+        </w:tc>
+        <w:tc>
+          <w:tcPr>
+            <w:tcW w:w="3131" w:type="dxa"/>
+          </w:tcPr>
+          <w:p>
+            <w:pPr>
+              <w:jc w:val="center"/>
+              <w:rPr>
+                <w:rFonts w:ascii="Arial" w:hAnsi="Arial" w:cs="Arial"/>
+                <w:i/>
+                <w:sz w:val="24"/>
+              </w:rPr>
+            </w:pPr>
+            <w:r>
+              <w:rPr>
+                <w:rFonts w:ascii="Arial" w:hAnsi="Arial" w:cs="Arial"/>
+                <w:i/>
+                <w:sz w:val="24"/>
+              </w:rPr>
+              <w:t>Beginning</w:t>
+            </w:r>
+          </w:p>
+        </w:tc>
+        <w:tc>
+          <w:tcPr>
+            <w:tcW w:w="4949" w:type="dxa"/>
+          </w:tcPr>
+          <w:p>
+            <w:pPr>
+              <w:jc w:val="center"/>
+              <w:rPr>
+                <w:rFonts w:ascii="Arial" w:hAnsi="Arial" w:cs="Arial"/>
+                <w:i/>
+                <w:sz w:val="24"/>
+              </w:rPr>
+            </w:pPr>
+            <w:r>
+              <w:rPr>
+                <w:rFonts w:ascii="Arial" w:hAnsi="Arial" w:cs="Arial"/>
+                <w:i/>
+                <w:sz w:val="24"/>
+              </w:rPr>
+              <w:t>The child seldom manifests the skills.</w:t>
+            </w:r>
+            <w:r>
+              <w:rPr>
+                <w:rFonts w:ascii="Arial" w:hAnsi="Arial" w:cs="Arial"/>
+                <w:i/>
+                <w:sz w:val="24"/>
+              </w:rPr>
+              <w:t xml:space="preserve"> </w:t>
+            </w:r>
+          </w:p>
+        </w:tc>
+      </w:tr>
+      <w:tr>
+        <w:tc>
+          <w:tcPr>
+            <w:tcW w:w="2263" w:type="dxa"/>
+          </w:tcPr>
+          <w:p>
+            <w:pPr>
+              <w:jc w:val="center"/>
+              <w:rPr>
+                <w:rFonts w:ascii="Arial" w:hAnsi="Arial" w:cs="Arial"/>
+                <w:i/>
+                <w:sz w:val="24"/>
+              </w:rPr>
+            </w:pPr>
+            <w:r>
+              <w:rPr>
+                <w:rFonts w:ascii="Arial" w:hAnsi="Arial" w:cs="Arial"/>
+                <w:i/>
+                <w:sz w:val="24"/>
+              </w:rPr>
+              <w:t>NO</w:t>
+            </w:r>
+            <w:r>
+              <w:rPr>
+                <w:rFonts w:ascii="Arial" w:hAnsi="Arial" w:cs="Arial"/>
+                <w:i/>
+                <w:sz w:val="24"/>
+              </w:rPr>
+              <w:t>/NA</w:t>
+            </w:r>
+          </w:p>
+        </w:tc>
+        <w:tc>
+          <w:tcPr>
+            <w:tcW w:w="3131" w:type="dxa"/>
+          </w:tcPr>
+          <w:p>
+            <w:pPr>
+              <w:jc w:val="center"/>
+              <w:rPr>
+                <w:rFonts w:ascii="Arial" w:hAnsi="Arial" w:cs="Arial"/>
+                <w:i/>
+                <w:sz w:val="24"/>
+              </w:rPr>
+            </w:pPr>
+            <w:r>
+              <w:rPr>
+                <w:rFonts w:ascii="Arial" w:hAnsi="Arial" w:cs="Arial"/>
+                <w:i/>
+                <w:sz w:val="24"/>
+              </w:rPr>
+              <w:t>Needs Observe</w:t>
+            </w:r>
+            <w:r>
+              <w:rPr>
+                <w:rFonts w:ascii="Arial" w:hAnsi="Arial" w:cs="Arial"/>
+                <w:i/>
+                <w:sz w:val="24"/>
+              </w:rPr>
+              <w:t>/Not Applicable</w:t>
+            </w:r>
+          </w:p>
+        </w:tc>
+        <w:tc>
+          <w:tcPr>
+            <w:tcW w:w="4949" w:type="dxa"/>
+          </w:tcPr>
+          <w:p>
+            <w:pPr>
+              <w:jc w:val="center"/>
+              <w:rPr>
+                <w:rFonts w:ascii="Arial" w:hAnsi="Arial" w:cs="Arial"/>
+                <w:i/>
+                <w:sz w:val="24"/>
+              </w:rPr>
+            </w:pPr>
+            <w:r>
+              <w:rPr>
+                <w:rFonts w:ascii="Arial" w:hAnsi="Arial" w:cs="Arial"/>
+                <w:i/>
+                <w:sz w:val="24"/>
+              </w:rPr>
+              <w:t>No mani</w:t>
+            </w:r>
+            <w:r>
+              <w:rPr>
+                <w:rFonts w:ascii="Arial" w:hAnsi="Arial" w:cs="Arial"/>
+                <w:i/>
+                <w:sz w:val="24"/>
+              </w:rPr>
+              <w:t>festation of the skills at all</w:t>
+            </w:r>
+          </w:p>
+          <w:p>
+            <w:pPr>
+              <w:jc w:val="center"/>
+              <w:rPr>
+                <w:rFonts w:ascii="Arial" w:hAnsi="Arial" w:cs="Arial"/>
+                <w:i/>
+                <w:sz w:val="24"/>
+              </w:rPr>
+            </w:pPr>
+            <w:r>
+              <w:rPr>
+                <w:rFonts w:ascii="Arial" w:hAnsi="Arial" w:cs="Arial"/>
+                <w:i/>
+                <w:sz w:val="24"/>
+              </w:rPr>
+              <w:t>/ Not Appl</w:t>
+            </w:r>
+            <w:r>
+              <w:rPr>
+                <w:rFonts w:ascii="Arial" w:hAnsi="Arial" w:cs="Arial"/>
+                <w:i/>
+                <w:sz w:val="24"/>
+              </w:rPr>
+              <w:t>icable</w:t>
+            </w:r>
+          </w:p>
+        </w:tc>
+      </w:tr>
+    </w:tbl>
     <w:p/>
     <w:sectPr>
+      <w:type w:val="continuous"/>
       <w:pgSz w:w="11906" w:h="16838" w:code="9"/>
       <w:pgMar w:top="720" w:right="720" w:bottom="720" w:left="720" w:header="709" w:footer="709" w:gutter="0"/>
-      <w:cols w:num="2" w:space="708"/>
+      <w:cols w:space="708"/>
       <w:docGrid w:linePitch="360"/>
     </w:sectPr>
   </w:body>

</xml_diff>